<commit_message>
Updating public git to current release
</commit_message>
<xml_diff>
--- a/IP and Scripts/MoveLogins/PowerShell Script to Move SQL Server Logins to Azure.docx
+++ b/IP and Scripts/MoveLogins/PowerShell Script to Move SQL Server Logins to Azure.docx
@@ -65,10 +65,13 @@
         <w:t>9</w:t>
       </w:r>
       <w:r>
-        <w:t xml:space="preserve"> – April </w:t>
-      </w:r>
-      <w:r>
-        <w:t>9</w:t>
+        <w:t>4</w:t>
+      </w:r>
+      <w:r>
+        <w:t xml:space="preserve"> – </w:t>
+      </w:r>
+      <w:r>
+        <w:t>July 17</w:t>
       </w:r>
       <w:r>
         <w:t>, 2019</w:t>
@@ -133,7 +136,13 @@
       </w:r>
       <w:proofErr w:type="spellEnd"/>
       <w:r>
-        <w:t xml:space="preserve"> files, or some other ETL tool or custom scripts. </w:t>
+        <w:t xml:space="preserve"> files, or some other ETL tool</w:t>
+      </w:r>
+      <w:r>
+        <w:t xml:space="preserve"> (i.e. SSIS)</w:t>
+      </w:r>
+      <w:r>
+        <w:t xml:space="preserve"> or custom scripts. </w:t>
       </w:r>
     </w:p>
     <w:p>
@@ -147,7 +156,13 @@
       </w:pPr>
       <w:bookmarkStart w:id="0" w:name="_Hlk5894698"/>
       <w:r>
-        <w:t xml:space="preserve">This script only allows you to generate a SQL script that can be applied to the target </w:t>
+        <w:t xml:space="preserve">This script allows you to generate a </w:t>
+      </w:r>
+      <w:r>
+        <w:t>T</w:t>
+      </w:r>
+      <w:r>
+        <w:t xml:space="preserve">SQL script that can be applied to the target </w:t>
       </w:r>
       <w:r>
         <w:t xml:space="preserve">SQL Server environment </w:t>
@@ -260,7 +275,7 @@
       <w:r>
         <w:t xml:space="preserve"> the format of AD and AAD accounts is different. AD accounts have the form; domain\user, while AAD accounts have the form; </w:t>
       </w:r>
-      <w:hyperlink r:id="rId4" w:history="1">
+      <w:hyperlink r:id="rId6" w:history="1">
         <w:r>
           <w:rPr>
             <w:rStyle w:val="Hyperlink"/>
@@ -286,7 +301,7 @@
       <w:r>
         <w:t xml:space="preserve"> </w:t>
       </w:r>
-      <w:hyperlink r:id="rId5" w:history="1">
+      <w:hyperlink r:id="rId7" w:history="1">
         <w:r>
           <w:rPr>
             <w:rStyle w:val="Hyperlink"/>
@@ -312,7 +327,7 @@
       <w:r>
         <w:t xml:space="preserve">f you are going to use the AD lookup feature, you will need the </w:t>
       </w:r>
-      <w:hyperlink r:id="rId6" w:history="1">
+      <w:hyperlink r:id="rId8" w:history="1">
         <w:r>
           <w:rPr>
             <w:rStyle w:val="Hyperlink"/>
@@ -614,21 +629,48 @@
         <w:t>AAD (or SQL) login.</w:t>
       </w:r>
       <w:r>
-        <w:t xml:space="preserve"> Note that this drop will fail if the user owns any schema object. Scripting an ownership change, drop, create and ownership change back would be</w:t>
-      </w:r>
-      <w:bookmarkStart w:id="1" w:name="_GoBack"/>
-      <w:bookmarkEnd w:id="1"/>
-      <w:r>
-        <w:t xml:space="preserve"> possible, but is </w:t>
-      </w:r>
-      <w:r>
-        <w:rPr>
-          <w:u w:val="single"/>
-        </w:rPr>
-        <w:t>not</w:t>
-      </w:r>
-      <w:r>
-        <w:t xml:space="preserve"> performed by the script.</w:t>
+        <w:t xml:space="preserve"> Note that this drop will fail if the user owns any schema object</w:t>
+      </w:r>
+      <w:r>
+        <w:t xml:space="preserve">, so there is now code in the latest version to change the ownership for a few of the typical types of objects owned by a user (note that only role, schemas, types and objects in </w:t>
+      </w:r>
+      <w:proofErr w:type="spellStart"/>
+      <w:r>
+        <w:t>sys.objects</w:t>
+      </w:r>
+      <w:proofErr w:type="spellEnd"/>
+      <w:r>
+        <w:t xml:space="preserve"> (i.e. tables, view, procs, functions) are handled)</w:t>
+      </w:r>
+      <w:r>
+        <w:t>.</w:t>
+      </w:r>
+      <w:r>
+        <w:t xml:space="preserve"> The script moves the permissions to either </w:t>
+      </w:r>
+      <w:proofErr w:type="spellStart"/>
+      <w:r>
+        <w:t>dbo</w:t>
+      </w:r>
+      <w:proofErr w:type="spellEnd"/>
+      <w:r>
+        <w:t xml:space="preserve"> or </w:t>
+      </w:r>
+      <w:proofErr w:type="spellStart"/>
+      <w:r>
+        <w:t>sa</w:t>
+      </w:r>
+      <w:proofErr w:type="spellEnd"/>
+      <w:r>
+        <w:t xml:space="preserve"> (specifically for </w:t>
+      </w:r>
+      <w:proofErr w:type="spellStart"/>
+      <w:r>
+        <w:t>dbo</w:t>
+      </w:r>
+      <w:proofErr w:type="spellEnd"/>
+      <w:r>
+        <w:t xml:space="preserve"> user ownership).</w:t>
       </w:r>
     </w:p>
     <w:p>
@@ -720,7 +762,7 @@
           <w:u w:val="single"/>
         </w:rPr>
       </w:pPr>
-      <w:bookmarkStart w:id="2" w:name="_Hlk5894765"/>
+      <w:bookmarkStart w:id="1" w:name="_Hlk5894765"/>
       <w:r>
         <w:rPr>
           <w:u w:val="single"/>
@@ -786,23 +828,39 @@
         <w:t>\mitch]”, because there is no associated AAD login).</w:t>
       </w:r>
     </w:p>
-    <w:bookmarkEnd w:id="2"/>
-    <w:p>
-      <w:pPr>
-        <w:spacing w:after="0"/>
-      </w:pPr>
-    </w:p>
-    <w:p>
-      <w:pPr>
-        <w:spacing w:after="0"/>
-        <w:rPr>
-          <w:u w:val="single"/>
-        </w:rPr>
-      </w:pPr>
-      <w:r>
-        <w:rPr>
-          <w:u w:val="single"/>
-        </w:rPr>
+    <w:bookmarkEnd w:id="1"/>
+    <w:p>
+      <w:pPr>
+        <w:spacing w:after="0"/>
+      </w:pPr>
+    </w:p>
+    <w:p>
+      <w:pPr>
+        <w:rPr>
+          <w:u w:val="single"/>
+        </w:rPr>
+      </w:pPr>
+      <w:r>
+        <w:rPr>
+          <w:u w:val="single"/>
+        </w:rPr>
+        <w:br w:type="page"/>
+      </w:r>
+    </w:p>
+    <w:p>
+      <w:pPr>
+        <w:spacing w:after="0"/>
+        <w:rPr>
+          <w:u w:val="single"/>
+        </w:rPr>
+      </w:pPr>
+      <w:bookmarkStart w:id="2" w:name="_GoBack"/>
+      <w:bookmarkEnd w:id="2"/>
+      <w:r>
+        <w:rPr>
+          <w:u w:val="single"/>
+        </w:rPr>
+        <w:lastRenderedPageBreak/>
         <w:t>Running the Script</w:t>
       </w:r>
     </w:p>
@@ -816,7 +874,6 @@
         <w:spacing w:after="0"/>
       </w:pPr>
       <w:r>
-        <w:lastRenderedPageBreak/>
         <w:t xml:space="preserve">To run the script, use the PowerShell command line or </w:t>
       </w:r>
       <w:r>
@@ -883,7 +940,7 @@
       <w:r>
         <w:t xml:space="preserve">feedback to the author at; </w:t>
       </w:r>
-      <w:hyperlink r:id="rId7" w:history="1">
+      <w:hyperlink r:id="rId9" w:history="1">
         <w:r>
           <w:rPr>
             <w:rStyle w:val="Hyperlink"/>
@@ -903,6 +960,56 @@
     </w:sectPr>
   </w:body>
 </w:document>
+</file>
+
+<file path=word/endnotes.xml><?xml version="1.0" encoding="utf-8"?>
+<w:endnotes xmlns:wpc="http://schemas.microsoft.com/office/word/2010/wordprocessingCanvas" xmlns:cx="http://schemas.microsoft.com/office/drawing/2014/chartex" xmlns:cx1="http://schemas.microsoft.com/office/drawing/2015/9/8/chartex" xmlns:cx2="http://schemas.microsoft.com/office/drawing/2015/10/21/chartex" xmlns:cx3="http://schemas.microsoft.com/office/drawing/2016/5/9/chartex" xmlns:cx4="http://schemas.microsoft.com/office/drawing/2016/5/10/chartex" xmlns:cx5="http://schemas.microsoft.com/office/drawing/2016/5/11/chartex" xmlns:cx6="http://schemas.microsoft.com/office/drawing/2016/5/12/chartex" xmlns:cx7="http://schemas.microsoft.com/office/drawing/2016/5/13/chartex" xmlns:cx8="http://schemas.microsoft.com/office/drawing/2016/5/14/chartex" xmlns:mc="http://schemas.openxmlformats.org/markup-compatibility/2006" xmlns:aink="http://schemas.microsoft.com/office/drawing/2016/ink" xmlns:am3d="http://schemas.microsoft.com/office/drawing/2017/model3d" xmlns:o="urn:schemas-microsoft-com:office:office" xmlns:r="http://schemas.openxmlformats.org/officeDocument/2006/relationships" xmlns:m="http://schemas.openxmlformats.org/officeDocument/2006/math" xmlns:v="urn:schemas-microsoft-com:vml" xmlns:wp14="http://schemas.microsoft.com/office/word/2010/wordprocessingDrawing" xmlns:wp="http://schemas.openxmlformats.org/drawingml/2006/wordprocessingDrawing" xmlns:w10="urn:schemas-microsoft-com:office:word" xmlns:w="http://schemas.openxmlformats.org/wordprocessingml/2006/main" xmlns:w14="http://schemas.microsoft.com/office/word/2010/wordml" xmlns:w15="http://schemas.microsoft.com/office/word/2012/wordml" xmlns:w16cid="http://schemas.microsoft.com/office/word/2016/wordml/cid" xmlns:w16se="http://schemas.microsoft.com/office/word/2015/wordml/symex" xmlns:wpg="http://schemas.microsoft.com/office/word/2010/wordprocessingGroup" xmlns:wpi="http://schemas.microsoft.com/office/word/2010/wordprocessingInk" xmlns:wne="http://schemas.microsoft.com/office/word/2006/wordml" xmlns:wps="http://schemas.microsoft.com/office/word/2010/wordprocessingShape" mc:Ignorable="w14 w15 w16se w16cid wp14">
+  <w:endnote w:type="separator" w:id="-1">
+    <w:p>
+      <w:pPr>
+        <w:spacing w:after="0" w:line="240" w:lineRule="auto"/>
+      </w:pPr>
+      <w:r>
+        <w:separator/>
+      </w:r>
+    </w:p>
+  </w:endnote>
+  <w:endnote w:type="continuationSeparator" w:id="0">
+    <w:p>
+      <w:pPr>
+        <w:spacing w:after="0" w:line="240" w:lineRule="auto"/>
+      </w:pPr>
+      <w:r>
+        <w:continuationSeparator/>
+      </w:r>
+    </w:p>
+  </w:endnote>
+</w:endnotes>
+</file>
+
+<file path=word/footnotes.xml><?xml version="1.0" encoding="utf-8"?>
+<w:footnotes xmlns:wpc="http://schemas.microsoft.com/office/word/2010/wordprocessingCanvas" xmlns:cx="http://schemas.microsoft.com/office/drawing/2014/chartex" xmlns:cx1="http://schemas.microsoft.com/office/drawing/2015/9/8/chartex" xmlns:cx2="http://schemas.microsoft.com/office/drawing/2015/10/21/chartex" xmlns:cx3="http://schemas.microsoft.com/office/drawing/2016/5/9/chartex" xmlns:cx4="http://schemas.microsoft.com/office/drawing/2016/5/10/chartex" xmlns:cx5="http://schemas.microsoft.com/office/drawing/2016/5/11/chartex" xmlns:cx6="http://schemas.microsoft.com/office/drawing/2016/5/12/chartex" xmlns:cx7="http://schemas.microsoft.com/office/drawing/2016/5/13/chartex" xmlns:cx8="http://schemas.microsoft.com/office/drawing/2016/5/14/chartex" xmlns:mc="http://schemas.openxmlformats.org/markup-compatibility/2006" xmlns:aink="http://schemas.microsoft.com/office/drawing/2016/ink" xmlns:am3d="http://schemas.microsoft.com/office/drawing/2017/model3d" xmlns:o="urn:schemas-microsoft-com:office:office" xmlns:r="http://schemas.openxmlformats.org/officeDocument/2006/relationships" xmlns:m="http://schemas.openxmlformats.org/officeDocument/2006/math" xmlns:v="urn:schemas-microsoft-com:vml" xmlns:wp14="http://schemas.microsoft.com/office/word/2010/wordprocessingDrawing" xmlns:wp="http://schemas.openxmlformats.org/drawingml/2006/wordprocessingDrawing" xmlns:w10="urn:schemas-microsoft-com:office:word" xmlns:w="http://schemas.openxmlformats.org/wordprocessingml/2006/main" xmlns:w14="http://schemas.microsoft.com/office/word/2010/wordml" xmlns:w15="http://schemas.microsoft.com/office/word/2012/wordml" xmlns:w16cid="http://schemas.microsoft.com/office/word/2016/wordml/cid" xmlns:w16se="http://schemas.microsoft.com/office/word/2015/wordml/symex" xmlns:wpg="http://schemas.microsoft.com/office/word/2010/wordprocessingGroup" xmlns:wpi="http://schemas.microsoft.com/office/word/2010/wordprocessingInk" xmlns:wne="http://schemas.microsoft.com/office/word/2006/wordml" xmlns:wps="http://schemas.microsoft.com/office/word/2010/wordprocessingShape" mc:Ignorable="w14 w15 w16se w16cid wp14">
+  <w:footnote w:type="separator" w:id="-1">
+    <w:p>
+      <w:pPr>
+        <w:spacing w:after="0" w:line="240" w:lineRule="auto"/>
+      </w:pPr>
+      <w:r>
+        <w:separator/>
+      </w:r>
+    </w:p>
+  </w:footnote>
+  <w:footnote w:type="continuationSeparator" w:id="0">
+    <w:p>
+      <w:pPr>
+        <w:spacing w:after="0" w:line="240" w:lineRule="auto"/>
+      </w:pPr>
+      <w:r>
+        <w:continuationSeparator/>
+      </w:r>
+    </w:p>
+  </w:footnote>
+</w:footnotes>
 </file>
 
 <file path=word/styles.xml><?xml version="1.0" encoding="utf-8"?>

</xml_diff>

<commit_message>
Initial commit of sweeping changes to DatabaseCompare - still a work in progress. A few changes to MoveSQLData, add of a bit of a Users Guide and update of MoveLogins (although I think the public version is current anyway).
</commit_message>
<xml_diff>
--- a/IP and Scripts/MoveLogins/PowerShell Script to Move SQL Server Logins to Azure.docx
+++ b/IP and Scripts/MoveLogins/PowerShell Script to Move SQL Server Logins to Azure.docx
@@ -65,10 +65,13 @@
         <w:t>9</w:t>
       </w:r>
       <w:r>
-        <w:t xml:space="preserve"> – April </w:t>
-      </w:r>
-      <w:r>
-        <w:t>9</w:t>
+        <w:t>4</w:t>
+      </w:r>
+      <w:r>
+        <w:t xml:space="preserve"> – </w:t>
+      </w:r>
+      <w:r>
+        <w:t>July 17</w:t>
       </w:r>
       <w:r>
         <w:t>, 2019</w:t>
@@ -133,7 +136,13 @@
       </w:r>
       <w:proofErr w:type="spellEnd"/>
       <w:r>
-        <w:t xml:space="preserve"> files, or some other ETL tool or custom scripts. </w:t>
+        <w:t xml:space="preserve"> files, or some other ETL tool</w:t>
+      </w:r>
+      <w:r>
+        <w:t xml:space="preserve"> (i.e. SSIS)</w:t>
+      </w:r>
+      <w:r>
+        <w:t xml:space="preserve"> or custom scripts. </w:t>
       </w:r>
     </w:p>
     <w:p>
@@ -147,7 +156,13 @@
       </w:pPr>
       <w:bookmarkStart w:id="0" w:name="_Hlk5894698"/>
       <w:r>
-        <w:t xml:space="preserve">This script only allows you to generate a SQL script that can be applied to the target </w:t>
+        <w:t xml:space="preserve">This script allows you to generate a </w:t>
+      </w:r>
+      <w:r>
+        <w:t>T</w:t>
+      </w:r>
+      <w:r>
+        <w:t xml:space="preserve">SQL script that can be applied to the target </w:t>
       </w:r>
       <w:r>
         <w:t xml:space="preserve">SQL Server environment </w:t>
@@ -260,7 +275,7 @@
       <w:r>
         <w:t xml:space="preserve"> the format of AD and AAD accounts is different. AD accounts have the form; domain\user, while AAD accounts have the form; </w:t>
       </w:r>
-      <w:hyperlink r:id="rId4" w:history="1">
+      <w:hyperlink r:id="rId6" w:history="1">
         <w:r>
           <w:rPr>
             <w:rStyle w:val="Hyperlink"/>
@@ -286,7 +301,7 @@
       <w:r>
         <w:t xml:space="preserve"> </w:t>
       </w:r>
-      <w:hyperlink r:id="rId5" w:history="1">
+      <w:hyperlink r:id="rId7" w:history="1">
         <w:r>
           <w:rPr>
             <w:rStyle w:val="Hyperlink"/>
@@ -312,7 +327,7 @@
       <w:r>
         <w:t xml:space="preserve">f you are going to use the AD lookup feature, you will need the </w:t>
       </w:r>
-      <w:hyperlink r:id="rId6" w:history="1">
+      <w:hyperlink r:id="rId8" w:history="1">
         <w:r>
           <w:rPr>
             <w:rStyle w:val="Hyperlink"/>
@@ -614,21 +629,48 @@
         <w:t>AAD (or SQL) login.</w:t>
       </w:r>
       <w:r>
-        <w:t xml:space="preserve"> Note that this drop will fail if the user owns any schema object. Scripting an ownership change, drop, create and ownership change back would be</w:t>
-      </w:r>
-      <w:bookmarkStart w:id="1" w:name="_GoBack"/>
-      <w:bookmarkEnd w:id="1"/>
-      <w:r>
-        <w:t xml:space="preserve"> possible, but is </w:t>
-      </w:r>
-      <w:r>
-        <w:rPr>
-          <w:u w:val="single"/>
-        </w:rPr>
-        <w:t>not</w:t>
-      </w:r>
-      <w:r>
-        <w:t xml:space="preserve"> performed by the script.</w:t>
+        <w:t xml:space="preserve"> Note that this drop will fail if the user owns any schema object</w:t>
+      </w:r>
+      <w:r>
+        <w:t xml:space="preserve">, so there is now code in the latest version to change the ownership for a few of the typical types of objects owned by a user (note that only role, schemas, types and objects in </w:t>
+      </w:r>
+      <w:proofErr w:type="spellStart"/>
+      <w:r>
+        <w:t>sys.objects</w:t>
+      </w:r>
+      <w:proofErr w:type="spellEnd"/>
+      <w:r>
+        <w:t xml:space="preserve"> (i.e. tables, view, procs, functions) are handled)</w:t>
+      </w:r>
+      <w:r>
+        <w:t>.</w:t>
+      </w:r>
+      <w:r>
+        <w:t xml:space="preserve"> The script moves the permissions to either </w:t>
+      </w:r>
+      <w:proofErr w:type="spellStart"/>
+      <w:r>
+        <w:t>dbo</w:t>
+      </w:r>
+      <w:proofErr w:type="spellEnd"/>
+      <w:r>
+        <w:t xml:space="preserve"> or </w:t>
+      </w:r>
+      <w:proofErr w:type="spellStart"/>
+      <w:r>
+        <w:t>sa</w:t>
+      </w:r>
+      <w:proofErr w:type="spellEnd"/>
+      <w:r>
+        <w:t xml:space="preserve"> (specifically for </w:t>
+      </w:r>
+      <w:proofErr w:type="spellStart"/>
+      <w:r>
+        <w:t>dbo</w:t>
+      </w:r>
+      <w:proofErr w:type="spellEnd"/>
+      <w:r>
+        <w:t xml:space="preserve"> user ownership).</w:t>
       </w:r>
     </w:p>
     <w:p>
@@ -720,7 +762,7 @@
           <w:u w:val="single"/>
         </w:rPr>
       </w:pPr>
-      <w:bookmarkStart w:id="2" w:name="_Hlk5894765"/>
+      <w:bookmarkStart w:id="1" w:name="_Hlk5894765"/>
       <w:r>
         <w:rPr>
           <w:u w:val="single"/>
@@ -786,23 +828,39 @@
         <w:t>\mitch]”, because there is no associated AAD login).</w:t>
       </w:r>
     </w:p>
-    <w:bookmarkEnd w:id="2"/>
-    <w:p>
-      <w:pPr>
-        <w:spacing w:after="0"/>
-      </w:pPr>
-    </w:p>
-    <w:p>
-      <w:pPr>
-        <w:spacing w:after="0"/>
-        <w:rPr>
-          <w:u w:val="single"/>
-        </w:rPr>
-      </w:pPr>
-      <w:r>
-        <w:rPr>
-          <w:u w:val="single"/>
-        </w:rPr>
+    <w:bookmarkEnd w:id="1"/>
+    <w:p>
+      <w:pPr>
+        <w:spacing w:after="0"/>
+      </w:pPr>
+    </w:p>
+    <w:p>
+      <w:pPr>
+        <w:rPr>
+          <w:u w:val="single"/>
+        </w:rPr>
+      </w:pPr>
+      <w:r>
+        <w:rPr>
+          <w:u w:val="single"/>
+        </w:rPr>
+        <w:br w:type="page"/>
+      </w:r>
+    </w:p>
+    <w:p>
+      <w:pPr>
+        <w:spacing w:after="0"/>
+        <w:rPr>
+          <w:u w:val="single"/>
+        </w:rPr>
+      </w:pPr>
+      <w:bookmarkStart w:id="2" w:name="_GoBack"/>
+      <w:bookmarkEnd w:id="2"/>
+      <w:r>
+        <w:rPr>
+          <w:u w:val="single"/>
+        </w:rPr>
+        <w:lastRenderedPageBreak/>
         <w:t>Running the Script</w:t>
       </w:r>
     </w:p>
@@ -816,7 +874,6 @@
         <w:spacing w:after="0"/>
       </w:pPr>
       <w:r>
-        <w:lastRenderedPageBreak/>
         <w:t xml:space="preserve">To run the script, use the PowerShell command line or </w:t>
       </w:r>
       <w:r>
@@ -883,7 +940,7 @@
       <w:r>
         <w:t xml:space="preserve">feedback to the author at; </w:t>
       </w:r>
-      <w:hyperlink r:id="rId7" w:history="1">
+      <w:hyperlink r:id="rId9" w:history="1">
         <w:r>
           <w:rPr>
             <w:rStyle w:val="Hyperlink"/>
@@ -903,6 +960,56 @@
     </w:sectPr>
   </w:body>
 </w:document>
+</file>
+
+<file path=word/endnotes.xml><?xml version="1.0" encoding="utf-8"?>
+<w:endnotes xmlns:wpc="http://schemas.microsoft.com/office/word/2010/wordprocessingCanvas" xmlns:cx="http://schemas.microsoft.com/office/drawing/2014/chartex" xmlns:cx1="http://schemas.microsoft.com/office/drawing/2015/9/8/chartex" xmlns:cx2="http://schemas.microsoft.com/office/drawing/2015/10/21/chartex" xmlns:cx3="http://schemas.microsoft.com/office/drawing/2016/5/9/chartex" xmlns:cx4="http://schemas.microsoft.com/office/drawing/2016/5/10/chartex" xmlns:cx5="http://schemas.microsoft.com/office/drawing/2016/5/11/chartex" xmlns:cx6="http://schemas.microsoft.com/office/drawing/2016/5/12/chartex" xmlns:cx7="http://schemas.microsoft.com/office/drawing/2016/5/13/chartex" xmlns:cx8="http://schemas.microsoft.com/office/drawing/2016/5/14/chartex" xmlns:mc="http://schemas.openxmlformats.org/markup-compatibility/2006" xmlns:aink="http://schemas.microsoft.com/office/drawing/2016/ink" xmlns:am3d="http://schemas.microsoft.com/office/drawing/2017/model3d" xmlns:o="urn:schemas-microsoft-com:office:office" xmlns:r="http://schemas.openxmlformats.org/officeDocument/2006/relationships" xmlns:m="http://schemas.openxmlformats.org/officeDocument/2006/math" xmlns:v="urn:schemas-microsoft-com:vml" xmlns:wp14="http://schemas.microsoft.com/office/word/2010/wordprocessingDrawing" xmlns:wp="http://schemas.openxmlformats.org/drawingml/2006/wordprocessingDrawing" xmlns:w10="urn:schemas-microsoft-com:office:word" xmlns:w="http://schemas.openxmlformats.org/wordprocessingml/2006/main" xmlns:w14="http://schemas.microsoft.com/office/word/2010/wordml" xmlns:w15="http://schemas.microsoft.com/office/word/2012/wordml" xmlns:w16cid="http://schemas.microsoft.com/office/word/2016/wordml/cid" xmlns:w16se="http://schemas.microsoft.com/office/word/2015/wordml/symex" xmlns:wpg="http://schemas.microsoft.com/office/word/2010/wordprocessingGroup" xmlns:wpi="http://schemas.microsoft.com/office/word/2010/wordprocessingInk" xmlns:wne="http://schemas.microsoft.com/office/word/2006/wordml" xmlns:wps="http://schemas.microsoft.com/office/word/2010/wordprocessingShape" mc:Ignorable="w14 w15 w16se w16cid wp14">
+  <w:endnote w:type="separator" w:id="-1">
+    <w:p>
+      <w:pPr>
+        <w:spacing w:after="0" w:line="240" w:lineRule="auto"/>
+      </w:pPr>
+      <w:r>
+        <w:separator/>
+      </w:r>
+    </w:p>
+  </w:endnote>
+  <w:endnote w:type="continuationSeparator" w:id="0">
+    <w:p>
+      <w:pPr>
+        <w:spacing w:after="0" w:line="240" w:lineRule="auto"/>
+      </w:pPr>
+      <w:r>
+        <w:continuationSeparator/>
+      </w:r>
+    </w:p>
+  </w:endnote>
+</w:endnotes>
+</file>
+
+<file path=word/footnotes.xml><?xml version="1.0" encoding="utf-8"?>
+<w:footnotes xmlns:wpc="http://schemas.microsoft.com/office/word/2010/wordprocessingCanvas" xmlns:cx="http://schemas.microsoft.com/office/drawing/2014/chartex" xmlns:cx1="http://schemas.microsoft.com/office/drawing/2015/9/8/chartex" xmlns:cx2="http://schemas.microsoft.com/office/drawing/2015/10/21/chartex" xmlns:cx3="http://schemas.microsoft.com/office/drawing/2016/5/9/chartex" xmlns:cx4="http://schemas.microsoft.com/office/drawing/2016/5/10/chartex" xmlns:cx5="http://schemas.microsoft.com/office/drawing/2016/5/11/chartex" xmlns:cx6="http://schemas.microsoft.com/office/drawing/2016/5/12/chartex" xmlns:cx7="http://schemas.microsoft.com/office/drawing/2016/5/13/chartex" xmlns:cx8="http://schemas.microsoft.com/office/drawing/2016/5/14/chartex" xmlns:mc="http://schemas.openxmlformats.org/markup-compatibility/2006" xmlns:aink="http://schemas.microsoft.com/office/drawing/2016/ink" xmlns:am3d="http://schemas.microsoft.com/office/drawing/2017/model3d" xmlns:o="urn:schemas-microsoft-com:office:office" xmlns:r="http://schemas.openxmlformats.org/officeDocument/2006/relationships" xmlns:m="http://schemas.openxmlformats.org/officeDocument/2006/math" xmlns:v="urn:schemas-microsoft-com:vml" xmlns:wp14="http://schemas.microsoft.com/office/word/2010/wordprocessingDrawing" xmlns:wp="http://schemas.openxmlformats.org/drawingml/2006/wordprocessingDrawing" xmlns:w10="urn:schemas-microsoft-com:office:word" xmlns:w="http://schemas.openxmlformats.org/wordprocessingml/2006/main" xmlns:w14="http://schemas.microsoft.com/office/word/2010/wordml" xmlns:w15="http://schemas.microsoft.com/office/word/2012/wordml" xmlns:w16cid="http://schemas.microsoft.com/office/word/2016/wordml/cid" xmlns:w16se="http://schemas.microsoft.com/office/word/2015/wordml/symex" xmlns:wpg="http://schemas.microsoft.com/office/word/2010/wordprocessingGroup" xmlns:wpi="http://schemas.microsoft.com/office/word/2010/wordprocessingInk" xmlns:wne="http://schemas.microsoft.com/office/word/2006/wordml" xmlns:wps="http://schemas.microsoft.com/office/word/2010/wordprocessingShape" mc:Ignorable="w14 w15 w16se w16cid wp14">
+  <w:footnote w:type="separator" w:id="-1">
+    <w:p>
+      <w:pPr>
+        <w:spacing w:after="0" w:line="240" w:lineRule="auto"/>
+      </w:pPr>
+      <w:r>
+        <w:separator/>
+      </w:r>
+    </w:p>
+  </w:footnote>
+  <w:footnote w:type="continuationSeparator" w:id="0">
+    <w:p>
+      <w:pPr>
+        <w:spacing w:after="0" w:line="240" w:lineRule="auto"/>
+      </w:pPr>
+      <w:r>
+        <w:continuationSeparator/>
+      </w:r>
+    </w:p>
+  </w:footnote>
+</w:footnotes>
 </file>
 
 <file path=word/styles.xml><?xml version="1.0" encoding="utf-8"?>

</xml_diff>

<commit_message>
Update to point out that DMS now has a move logins feature.
</commit_message>
<xml_diff>
--- a/IP and Scripts/MoveLogins/PowerShell Script to Move SQL Server Logins to Azure.docx
+++ b/IP and Scripts/MoveLogins/PowerShell Script to Move SQL Server Logins to Azure.docx
@@ -1,6 +1,6 @@
 
 <file path=word/document.xml><?xml version="1.0" encoding="utf-8"?>
-<w:document xmlns:wpc="http://schemas.microsoft.com/office/word/2010/wordprocessingCanvas" xmlns:cx="http://schemas.microsoft.com/office/drawing/2014/chartex" xmlns:cx1="http://schemas.microsoft.com/office/drawing/2015/9/8/chartex" xmlns:cx2="http://schemas.microsoft.com/office/drawing/2015/10/21/chartex" xmlns:cx3="http://schemas.microsoft.com/office/drawing/2016/5/9/chartex" xmlns:cx4="http://schemas.microsoft.com/office/drawing/2016/5/10/chartex" xmlns:cx5="http://schemas.microsoft.com/office/drawing/2016/5/11/chartex" xmlns:cx6="http://schemas.microsoft.com/office/drawing/2016/5/12/chartex" xmlns:cx7="http://schemas.microsoft.com/office/drawing/2016/5/13/chartex" xmlns:cx8="http://schemas.microsoft.com/office/drawing/2016/5/14/chartex" xmlns:mc="http://schemas.openxmlformats.org/markup-compatibility/2006" xmlns:aink="http://schemas.microsoft.com/office/drawing/2016/ink" xmlns:am3d="http://schemas.microsoft.com/office/drawing/2017/model3d" xmlns:o="urn:schemas-microsoft-com:office:office" xmlns:r="http://schemas.openxmlformats.org/officeDocument/2006/relationships" xmlns:m="http://schemas.openxmlformats.org/officeDocument/2006/math" xmlns:v="urn:schemas-microsoft-com:vml" xmlns:wp14="http://schemas.microsoft.com/office/word/2010/wordprocessingDrawing" xmlns:wp="http://schemas.openxmlformats.org/drawingml/2006/wordprocessingDrawing" xmlns:w10="urn:schemas-microsoft-com:office:word" xmlns:w="http://schemas.openxmlformats.org/wordprocessingml/2006/main" xmlns:w14="http://schemas.microsoft.com/office/word/2010/wordml" xmlns:w15="http://schemas.microsoft.com/office/word/2012/wordml" xmlns:w16cid="http://schemas.microsoft.com/office/word/2016/wordml/cid" xmlns:w16se="http://schemas.microsoft.com/office/word/2015/wordml/symex" xmlns:wpg="http://schemas.microsoft.com/office/word/2010/wordprocessingGroup" xmlns:wpi="http://schemas.microsoft.com/office/word/2010/wordprocessingInk" xmlns:wne="http://schemas.microsoft.com/office/word/2006/wordml" xmlns:wps="http://schemas.microsoft.com/office/word/2010/wordprocessingShape" mc:Ignorable="w14 w15 w16se w16cid wp14">
+<w:document xmlns:wpc="http://schemas.microsoft.com/office/word/2010/wordprocessingCanvas" xmlns:cx="http://schemas.microsoft.com/office/drawing/2014/chartex" xmlns:cx1="http://schemas.microsoft.com/office/drawing/2015/9/8/chartex" xmlns:cx2="http://schemas.microsoft.com/office/drawing/2015/10/21/chartex" xmlns:cx3="http://schemas.microsoft.com/office/drawing/2016/5/9/chartex" xmlns:cx4="http://schemas.microsoft.com/office/drawing/2016/5/10/chartex" xmlns:cx5="http://schemas.microsoft.com/office/drawing/2016/5/11/chartex" xmlns:cx6="http://schemas.microsoft.com/office/drawing/2016/5/12/chartex" xmlns:cx7="http://schemas.microsoft.com/office/drawing/2016/5/13/chartex" xmlns:cx8="http://schemas.microsoft.com/office/drawing/2016/5/14/chartex" xmlns:mc="http://schemas.openxmlformats.org/markup-compatibility/2006" xmlns:aink="http://schemas.microsoft.com/office/drawing/2016/ink" xmlns:am3d="http://schemas.microsoft.com/office/drawing/2017/model3d" xmlns:o="urn:schemas-microsoft-com:office:office" xmlns:r="http://schemas.openxmlformats.org/officeDocument/2006/relationships" xmlns:m="http://schemas.openxmlformats.org/officeDocument/2006/math" xmlns:v="urn:schemas-microsoft-com:vml" xmlns:wp14="http://schemas.microsoft.com/office/word/2010/wordprocessingDrawing" xmlns:wp="http://schemas.openxmlformats.org/drawingml/2006/wordprocessingDrawing" xmlns:w10="urn:schemas-microsoft-com:office:word" xmlns:w="http://schemas.openxmlformats.org/wordprocessingml/2006/main" xmlns:w14="http://schemas.microsoft.com/office/word/2010/wordml" xmlns:w15="http://schemas.microsoft.com/office/word/2012/wordml" xmlns:w16cex="http://schemas.microsoft.com/office/word/2018/wordml/cex" xmlns:w16cid="http://schemas.microsoft.com/office/word/2016/wordml/cid" xmlns:w16="http://schemas.microsoft.com/office/word/2018/wordml" xmlns:w16se="http://schemas.microsoft.com/office/word/2015/wordml/symex" xmlns:wpg="http://schemas.microsoft.com/office/word/2010/wordprocessingGroup" xmlns:wpi="http://schemas.microsoft.com/office/word/2010/wordprocessingInk" xmlns:wne="http://schemas.microsoft.com/office/word/2006/wordml" xmlns:wps="http://schemas.microsoft.com/office/word/2010/wordprocessingShape" mc:Ignorable="w14 w15 w16se w16cid w16 w16cex wp14">
   <w:body>
     <w:p>
       <w:pPr>
@@ -67,27 +67,47 @@
       <w:r>
         <w:t>4</w:t>
       </w:r>
-      <w:r>
-        <w:t xml:space="preserve"> – </w:t>
-      </w:r>
-      <w:r>
-        <w:t>July 17</w:t>
-      </w:r>
-      <w:r>
-        <w:t>, 2019</w:t>
-      </w:r>
-    </w:p>
-    <w:p>
-      <w:pPr>
-        <w:spacing w:after="0"/>
-      </w:pPr>
-    </w:p>
-    <w:p>
-      <w:pPr>
-        <w:spacing w:after="0"/>
-      </w:pPr>
-      <w:r>
-        <w:t xml:space="preserve">The motivation behind writing this script was to fill a temporary gap in migration tooling and enable organizations looking to move SQL Servers from on premises to SQL Server running as Platform as a Service (PaaS) in Azure to complete the migration. The script is written in PowerShell and generates a SQL script, it does not apply the commands on the target </w:t>
+    </w:p>
+    <w:p>
+      <w:pPr>
+        <w:spacing w:after="0"/>
+      </w:pPr>
+    </w:p>
+    <w:p>
+      <w:pPr>
+        <w:spacing w:after="0"/>
+      </w:pPr>
+      <w:r>
+        <w:t xml:space="preserve">The motivation behind writing this script was to fill a temporary gap in migration tooling and enable organizations looking to move SQL Servers from on premises to SQL Server running as Platform as a Service (PaaS) in Azure to complete the migration. </w:t>
+      </w:r>
+      <w:r>
+        <w:t xml:space="preserve">That gap has been filled by DMS, which now has a feature to move logins, so we recommend you take a look at that and see if it meets </w:t>
+      </w:r>
+      <w:proofErr w:type="spellStart"/>
+      <w:r>
+        <w:t>yo</w:t>
+      </w:r>
+      <w:bookmarkStart w:id="0" w:name="_GoBack"/>
+      <w:bookmarkEnd w:id="0"/>
+      <w:r>
+        <w:t>ur</w:t>
+      </w:r>
+      <w:proofErr w:type="spellEnd"/>
+      <w:r>
+        <w:t xml:space="preserve"> needs. </w:t>
+      </w:r>
+    </w:p>
+    <w:p>
+      <w:pPr>
+        <w:spacing w:after="0"/>
+      </w:pPr>
+    </w:p>
+    <w:p>
+      <w:pPr>
+        <w:spacing w:after="0"/>
+      </w:pPr>
+      <w:r>
+        <w:t xml:space="preserve">The script is written in PowerShell and generates a SQL script, it does not apply the commands on the target </w:t>
       </w:r>
       <w:r>
         <w:t xml:space="preserve">SQL Server </w:t>
@@ -154,7 +174,7 @@
       <w:pPr>
         <w:spacing w:after="0"/>
       </w:pPr>
-      <w:bookmarkStart w:id="0" w:name="_Hlk5894698"/>
+      <w:bookmarkStart w:id="1" w:name="_Hlk5894698"/>
       <w:r>
         <w:t xml:space="preserve">This script allows you to generate a </w:t>
       </w:r>
@@ -201,7 +221,7 @@
         <w:t>.</w:t>
       </w:r>
     </w:p>
-    <w:bookmarkEnd w:id="0"/>
+    <w:bookmarkEnd w:id="1"/>
     <w:p>
       <w:pPr>
         <w:spacing w:after="0"/>
@@ -374,6 +394,7 @@
         <w:spacing w:after="0"/>
       </w:pPr>
       <w:r>
+        <w:lastRenderedPageBreak/>
         <w:t xml:space="preserve">The script has a block of variables at the beginning that the user must set or review before running the script. Connection strings to both the source and the target database(s) are required and the user provides these by setting the </w:t>
       </w:r>
       <w:r>
@@ -428,407 +449,407 @@
       </w:r>
       <w:proofErr w:type="spellEnd"/>
       <w:r>
-        <w:t xml:space="preserve"> has a {0} substring </w:t>
+        <w:t xml:space="preserve"> has a {0} substring that is used to substitute in the master or the </w:t>
+      </w:r>
+      <w:r>
+        <w:t xml:space="preserve">Azure SQL DB/DW </w:t>
+      </w:r>
+      <w:r>
+        <w:t xml:space="preserve">database </w:t>
+      </w:r>
+      <w:r>
+        <w:t xml:space="preserve">name </w:t>
+      </w:r>
+      <w:r>
+        <w:t xml:space="preserve">to connect to that you specify in the </w:t>
+      </w:r>
+      <w:r>
+        <w:rPr>
+          <w:b/>
+        </w:rPr>
+        <w:t>$</w:t>
+      </w:r>
+      <w:proofErr w:type="spellStart"/>
+      <w:r>
+        <w:rPr>
+          <w:b/>
+        </w:rPr>
+        <w:t>TargDatabase</w:t>
+      </w:r>
+      <w:proofErr w:type="spellEnd"/>
+      <w:r>
+        <w:t xml:space="preserve"> variable. </w:t>
+      </w:r>
+      <w:r>
+        <w:t xml:space="preserve">For Azure SQL MI, the </w:t>
+      </w:r>
+      <w:r>
+        <w:rPr>
+          <w:b/>
+        </w:rPr>
+        <w:t>$</w:t>
+      </w:r>
+      <w:proofErr w:type="spellStart"/>
+      <w:r>
+        <w:rPr>
+          <w:b/>
+        </w:rPr>
+        <w:t>TargDatabase</w:t>
+      </w:r>
+      <w:proofErr w:type="spellEnd"/>
+      <w:r>
+        <w:t xml:space="preserve"> can be set to master. </w:t>
+      </w:r>
+      <w:r>
+        <w:t xml:space="preserve">The </w:t>
+      </w:r>
+      <w:r>
+        <w:rPr>
+          <w:b/>
+        </w:rPr>
+        <w:t>$</w:t>
+      </w:r>
+      <w:proofErr w:type="spellStart"/>
+      <w:r>
+        <w:rPr>
+          <w:b/>
+        </w:rPr>
+        <w:t>UseADLookup</w:t>
+      </w:r>
+      <w:proofErr w:type="spellEnd"/>
+      <w:r>
+        <w:t xml:space="preserve"> variable controls whether the script will do the AD UPN lookup as described above</w:t>
+      </w:r>
+      <w:r>
+        <w:t xml:space="preserve"> or just a simple substitution using the </w:t>
+      </w:r>
+      <w:r>
+        <w:rPr>
+          <w:b/>
+        </w:rPr>
+        <w:t>$Domain</w:t>
+      </w:r>
+      <w:r>
+        <w:t xml:space="preserve"> variable to generate the AAD login</w:t>
+      </w:r>
+      <w:r>
+        <w:t xml:space="preserve">. The </w:t>
+      </w:r>
+      <w:r>
+        <w:rPr>
+          <w:b/>
+        </w:rPr>
+        <w:t>$</w:t>
+      </w:r>
+      <w:proofErr w:type="spellStart"/>
+      <w:r>
+        <w:rPr>
+          <w:b/>
+        </w:rPr>
+        <w:t>DoSQLLogins</w:t>
+      </w:r>
+      <w:proofErr w:type="spellEnd"/>
+      <w:r>
+        <w:t xml:space="preserve"> variable controls whether SQL Server logins are included in the output or ignored. </w:t>
+      </w:r>
+    </w:p>
+    <w:p>
+      <w:pPr>
+        <w:spacing w:after="0"/>
+      </w:pPr>
+    </w:p>
+    <w:p>
+      <w:pPr>
+        <w:keepNext/>
+        <w:spacing w:after="0"/>
+        <w:rPr>
+          <w:u w:val="single"/>
+        </w:rPr>
+      </w:pPr>
+      <w:r>
+        <w:rPr>
+          <w:u w:val="single"/>
+        </w:rPr>
+        <w:t>Script Output</w:t>
+      </w:r>
+    </w:p>
+    <w:p>
+      <w:pPr>
+        <w:keepNext/>
+        <w:spacing w:after="0"/>
+      </w:pPr>
+    </w:p>
+    <w:p>
+      <w:pPr>
+        <w:keepNext/>
+        <w:spacing w:after="0"/>
+      </w:pPr>
+      <w:r>
+        <w:t xml:space="preserve">Depending on the target type (i.e. Azure SQL DB, Azure SQL MI or Azure SQL DW), the script can generate different output. In the case of Azure SQL DB and DW, creating AAD logins and associated database users is not supported. Instead, AAD users are created at the database level. </w:t>
+      </w:r>
+      <w:r>
+        <w:t xml:space="preserve">For Azure SQL MI, the security model is </w:t>
+      </w:r>
+      <w:r>
+        <w:t>very similar to the o</w:t>
+      </w:r>
+      <w:r>
+        <w:t>n-premises SQL Server, with server level logins and database users.</w:t>
+      </w:r>
+    </w:p>
+    <w:p>
+      <w:pPr>
+        <w:spacing w:after="0"/>
+      </w:pPr>
+    </w:p>
+    <w:p>
+      <w:pPr>
+        <w:spacing w:after="0"/>
+      </w:pPr>
+      <w:r>
+        <w:t xml:space="preserve">When scripting for Azure SQL MI, </w:t>
+      </w:r>
+      <w:r>
+        <w:t xml:space="preserve">if </w:t>
+      </w:r>
+      <w:r>
+        <w:t>the target database</w:t>
+      </w:r>
+      <w:r>
+        <w:t xml:space="preserve"> was restored from a backup from the on premises SQL Server, </w:t>
+      </w:r>
+      <w:r>
+        <w:t xml:space="preserve">the database </w:t>
+      </w:r>
+      <w:r>
+        <w:t xml:space="preserve">may contain existing users </w:t>
+      </w:r>
+      <w:r>
+        <w:t xml:space="preserve">mapped to the old AD logins, so </w:t>
+      </w:r>
+      <w:r>
+        <w:t>the script generates s</w:t>
+      </w:r>
+      <w:r>
+        <w:t xml:space="preserve">tatements to drop the existing database user before creating the </w:t>
+      </w:r>
+      <w:r>
+        <w:t>user</w:t>
+      </w:r>
+      <w:r>
+        <w:t xml:space="preserve"> linked to the </w:t>
+      </w:r>
+      <w:r>
+        <w:t xml:space="preserve">new </w:t>
+      </w:r>
+      <w:r>
+        <w:t>AAD (or SQL) login.</w:t>
+      </w:r>
+      <w:r>
+        <w:t xml:space="preserve"> Note that this drop will fail if the user owns any schema object</w:t>
+      </w:r>
+      <w:r>
+        <w:t xml:space="preserve">, so there is now code in the latest version to change the ownership for a few of the typical types of objects owned by a user (note that only role, schemas, types and objects in </w:t>
+      </w:r>
+      <w:proofErr w:type="spellStart"/>
+      <w:r>
+        <w:t>sys.objects</w:t>
+      </w:r>
+      <w:proofErr w:type="spellEnd"/>
+      <w:r>
+        <w:t xml:space="preserve"> (i.e. tables, view, procs, functions) are handled)</w:t>
+      </w:r>
+      <w:r>
+        <w:t>.</w:t>
+      </w:r>
+      <w:r>
+        <w:t xml:space="preserve"> The script moves the permissions to either </w:t>
+      </w:r>
+      <w:proofErr w:type="spellStart"/>
+      <w:r>
+        <w:t>dbo</w:t>
+      </w:r>
+      <w:proofErr w:type="spellEnd"/>
+      <w:r>
+        <w:t xml:space="preserve"> or </w:t>
+      </w:r>
+      <w:proofErr w:type="spellStart"/>
+      <w:r>
+        <w:t>sa</w:t>
+      </w:r>
+      <w:proofErr w:type="spellEnd"/>
+      <w:r>
+        <w:t xml:space="preserve"> (specifically for </w:t>
+      </w:r>
+      <w:proofErr w:type="spellStart"/>
+      <w:r>
+        <w:t>dbo</w:t>
+      </w:r>
+      <w:proofErr w:type="spellEnd"/>
+      <w:r>
+        <w:t xml:space="preserve"> user ownership).</w:t>
+      </w:r>
+    </w:p>
+    <w:p>
+      <w:pPr>
+        <w:spacing w:after="0"/>
+      </w:pPr>
+    </w:p>
+    <w:p>
+      <w:pPr>
+        <w:spacing w:after="0"/>
+      </w:pPr>
+      <w:r>
+        <w:t xml:space="preserve">Note that both server custom roles </w:t>
+      </w:r>
+      <w:r>
+        <w:t xml:space="preserve">and database roles are scripted </w:t>
+      </w:r>
+      <w:r>
+        <w:t xml:space="preserve">in the current version, but </w:t>
+      </w:r>
+      <w:r>
+        <w:t>server roles are not available on Azure SQL DB/DW and the fixed roles and permissions might be different or not available on all target platforms. The roles, role membership, role nesting and permissions must be carefully reviewed to ensure permissions granted are what is expected and required.</w:t>
+      </w:r>
+      <w:r>
+        <w:t xml:space="preserve"> </w:t>
+      </w:r>
+    </w:p>
+    <w:p>
+      <w:pPr>
+        <w:spacing w:after="0"/>
+      </w:pPr>
+    </w:p>
+    <w:p>
+      <w:pPr>
+        <w:spacing w:after="0"/>
+      </w:pPr>
+      <w:r>
+        <w:t xml:space="preserve">The script </w:t>
+      </w:r>
+      <w:r>
+        <w:t>also generates statements for moving database permissions</w:t>
+      </w:r>
+      <w:r>
+        <w:t xml:space="preserve"> for both logins/users and </w:t>
+      </w:r>
+      <w:r>
+        <w:t xml:space="preserve">database </w:t>
+      </w:r>
+      <w:r>
+        <w:t>role</w:t>
+      </w:r>
+      <w:r>
+        <w:t>s</w:t>
+      </w:r>
+      <w:r>
+        <w:t xml:space="preserve"> at the </w:t>
+      </w:r>
+      <w:r>
+        <w:t xml:space="preserve">schema, </w:t>
+      </w:r>
+      <w:r>
+        <w:t xml:space="preserve">object and column levels, to the target platform. Permissions </w:t>
+      </w:r>
+      <w:r>
+        <w:t xml:space="preserve">on SQL Server </w:t>
+      </w:r>
+      <w:r>
+        <w:t xml:space="preserve">can be very complicated, so the script has only a partial implementation of moving </w:t>
+      </w:r>
+      <w:r>
+        <w:t xml:space="preserve">all possible </w:t>
+      </w:r>
+      <w:r>
+        <w:t>permissions.</w:t>
+      </w:r>
+      <w:r>
+        <w:t xml:space="preserve"> </w:t>
+      </w:r>
+    </w:p>
+    <w:p>
+      <w:pPr>
+        <w:spacing w:after="0"/>
+      </w:pPr>
+    </w:p>
+    <w:p>
+      <w:pPr>
+        <w:spacing w:after="0"/>
+        <w:rPr>
+          <w:u w:val="single"/>
+        </w:rPr>
+      </w:pPr>
+      <w:bookmarkStart w:id="2" w:name="_Hlk5894765"/>
+      <w:r>
+        <w:rPr>
+          <w:u w:val="single"/>
+        </w:rPr>
+        <w:t>Limitations</w:t>
+      </w:r>
+    </w:p>
+    <w:p>
+      <w:pPr>
+        <w:spacing w:after="0"/>
+      </w:pPr>
+    </w:p>
+    <w:p>
+      <w:pPr>
+        <w:spacing w:after="0"/>
+      </w:pPr>
+      <w:r>
+        <w:t>Note that in the current version, Application roles are not scripted.</w:t>
+      </w:r>
+    </w:p>
+    <w:p>
+      <w:pPr>
+        <w:spacing w:after="0"/>
+      </w:pPr>
+    </w:p>
+    <w:p>
+      <w:pPr>
+        <w:spacing w:after="0"/>
+      </w:pPr>
+      <w:r>
+        <w:t xml:space="preserve">The script does not detect database users in source database(s) that are not properly linked to server logins and does not clean up such users in the target database. If these users own objects in the source database, the script may not be able to provide proper AAD user substitution for these objects (i.e. database role owned by </w:t>
+      </w:r>
+      <w:proofErr w:type="spellStart"/>
+      <w:r>
+        <w:t>mydomain</w:t>
+      </w:r>
+      <w:proofErr w:type="spellEnd"/>
+      <w:r>
+        <w:t xml:space="preserve">\mitch, but there is no login for </w:t>
+      </w:r>
+      <w:proofErr w:type="spellStart"/>
+      <w:r>
+        <w:t>mydomain</w:t>
+      </w:r>
+      <w:proofErr w:type="spellEnd"/>
+      <w:r>
+        <w:t xml:space="preserve">\mitch – the create role </w:t>
       </w:r>
       <w:r>
         <w:lastRenderedPageBreak/>
-        <w:t xml:space="preserve">that is used to substitute in the master or the </w:t>
-      </w:r>
-      <w:r>
-        <w:t xml:space="preserve">Azure SQL DB/DW </w:t>
-      </w:r>
-      <w:r>
-        <w:t xml:space="preserve">database </w:t>
-      </w:r>
-      <w:r>
-        <w:t xml:space="preserve">name </w:t>
-      </w:r>
-      <w:r>
-        <w:t xml:space="preserve">to connect to that you specify in the </w:t>
-      </w:r>
-      <w:r>
-        <w:rPr>
-          <w:b/>
-        </w:rPr>
-        <w:t>$</w:t>
+        <w:t xml:space="preserve">statement will be “create role </w:t>
       </w:r>
       <w:proofErr w:type="spellStart"/>
       <w:r>
-        <w:rPr>
-          <w:b/>
-        </w:rPr>
-        <w:t>TargDatabase</w:t>
+        <w:t>myrole</w:t>
       </w:r>
       <w:proofErr w:type="spellEnd"/>
       <w:r>
-        <w:t xml:space="preserve"> variable. </w:t>
-      </w:r>
-      <w:r>
-        <w:t xml:space="preserve">For Azure SQL MI, the </w:t>
-      </w:r>
-      <w:r>
-        <w:rPr>
-          <w:b/>
-        </w:rPr>
-        <w:t>$</w:t>
+        <w:t xml:space="preserve"> authorization [</w:t>
       </w:r>
       <w:proofErr w:type="spellStart"/>
       <w:r>
-        <w:rPr>
-          <w:b/>
-        </w:rPr>
-        <w:t>TargDatabase</w:t>
+        <w:t>mydomain</w:t>
       </w:r>
       <w:proofErr w:type="spellEnd"/>
       <w:r>
-        <w:t xml:space="preserve"> can be set to master. </w:t>
-      </w:r>
-      <w:r>
-        <w:t xml:space="preserve">The </w:t>
-      </w:r>
-      <w:r>
-        <w:rPr>
-          <w:b/>
-        </w:rPr>
-        <w:t>$</w:t>
-      </w:r>
-      <w:proofErr w:type="spellStart"/>
-      <w:r>
-        <w:rPr>
-          <w:b/>
-        </w:rPr>
-        <w:t>UseADLookup</w:t>
-      </w:r>
-      <w:proofErr w:type="spellEnd"/>
-      <w:r>
-        <w:t xml:space="preserve"> variable controls whether the script will do the AD UPN lookup as described above</w:t>
-      </w:r>
-      <w:r>
-        <w:t xml:space="preserve"> or just a simple substitution using the </w:t>
-      </w:r>
-      <w:r>
-        <w:rPr>
-          <w:b/>
-        </w:rPr>
-        <w:t>$Domain</w:t>
-      </w:r>
-      <w:r>
-        <w:t xml:space="preserve"> variable to generate the AAD login</w:t>
-      </w:r>
-      <w:r>
-        <w:t xml:space="preserve">. The </w:t>
-      </w:r>
-      <w:r>
-        <w:rPr>
-          <w:b/>
-        </w:rPr>
-        <w:t>$</w:t>
-      </w:r>
-      <w:proofErr w:type="spellStart"/>
-      <w:r>
-        <w:rPr>
-          <w:b/>
-        </w:rPr>
-        <w:t>DoSQLLogins</w:t>
-      </w:r>
-      <w:proofErr w:type="spellEnd"/>
-      <w:r>
-        <w:t xml:space="preserve"> variable controls whether SQL Server logins are included in the output or ignored. </w:t>
-      </w:r>
-    </w:p>
-    <w:p>
-      <w:pPr>
-        <w:spacing w:after="0"/>
-      </w:pPr>
-    </w:p>
-    <w:p>
-      <w:pPr>
-        <w:keepNext/>
-        <w:spacing w:after="0"/>
-        <w:rPr>
-          <w:u w:val="single"/>
-        </w:rPr>
-      </w:pPr>
-      <w:r>
-        <w:rPr>
-          <w:u w:val="single"/>
-        </w:rPr>
-        <w:t>Script Output</w:t>
-      </w:r>
-    </w:p>
-    <w:p>
-      <w:pPr>
-        <w:keepNext/>
-        <w:spacing w:after="0"/>
-      </w:pPr>
-    </w:p>
-    <w:p>
-      <w:pPr>
-        <w:keepNext/>
-        <w:spacing w:after="0"/>
-      </w:pPr>
-      <w:r>
-        <w:t xml:space="preserve">Depending on the target type (i.e. Azure SQL DB, Azure SQL MI or Azure SQL DW), the script can generate different output. In the case of Azure SQL DB and DW, creating AAD logins and associated database users is not supported. Instead, AAD users are created at the database level. </w:t>
-      </w:r>
-      <w:r>
-        <w:t xml:space="preserve">For Azure SQL MI, the security model is </w:t>
-      </w:r>
-      <w:r>
-        <w:t>very similar to the o</w:t>
-      </w:r>
-      <w:r>
-        <w:t>n-premises SQL Server, with server level logins and database users.</w:t>
-      </w:r>
-    </w:p>
-    <w:p>
-      <w:pPr>
-        <w:spacing w:after="0"/>
-      </w:pPr>
-    </w:p>
-    <w:p>
-      <w:pPr>
-        <w:spacing w:after="0"/>
-      </w:pPr>
-      <w:r>
-        <w:t xml:space="preserve">When scripting for Azure SQL MI, </w:t>
-      </w:r>
-      <w:r>
-        <w:t xml:space="preserve">if </w:t>
-      </w:r>
-      <w:r>
-        <w:t>the target database</w:t>
-      </w:r>
-      <w:r>
-        <w:t xml:space="preserve"> was restored from a backup from the on premises SQL Server, </w:t>
-      </w:r>
-      <w:r>
-        <w:t xml:space="preserve">the database </w:t>
-      </w:r>
-      <w:r>
-        <w:t xml:space="preserve">may contain existing users </w:t>
-      </w:r>
-      <w:r>
-        <w:t xml:space="preserve">mapped to the old AD logins, so </w:t>
-      </w:r>
-      <w:r>
-        <w:t>the script generates s</w:t>
-      </w:r>
-      <w:r>
-        <w:t xml:space="preserve">tatements to drop the existing database user before creating the </w:t>
-      </w:r>
-      <w:r>
-        <w:t>user</w:t>
-      </w:r>
-      <w:r>
-        <w:t xml:space="preserve"> linked to the </w:t>
-      </w:r>
-      <w:r>
-        <w:t xml:space="preserve">new </w:t>
-      </w:r>
-      <w:r>
-        <w:t>AAD (or SQL) login.</w:t>
-      </w:r>
-      <w:r>
-        <w:t xml:space="preserve"> Note that this drop will fail if the user owns any schema object</w:t>
-      </w:r>
-      <w:r>
-        <w:t xml:space="preserve">, so there is now code in the latest version to change the ownership for a few of the typical types of objects owned by a user (note that only role, schemas, types and objects in </w:t>
-      </w:r>
-      <w:proofErr w:type="spellStart"/>
-      <w:r>
-        <w:t>sys.objects</w:t>
-      </w:r>
-      <w:proofErr w:type="spellEnd"/>
-      <w:r>
-        <w:t xml:space="preserve"> (i.e. tables, view, procs, functions) are handled)</w:t>
-      </w:r>
-      <w:r>
-        <w:t>.</w:t>
-      </w:r>
-      <w:r>
-        <w:t xml:space="preserve"> The script moves the permissions to either </w:t>
-      </w:r>
-      <w:proofErr w:type="spellStart"/>
-      <w:r>
-        <w:t>dbo</w:t>
-      </w:r>
-      <w:proofErr w:type="spellEnd"/>
-      <w:r>
-        <w:t xml:space="preserve"> or </w:t>
-      </w:r>
-      <w:proofErr w:type="spellStart"/>
-      <w:r>
-        <w:t>sa</w:t>
-      </w:r>
-      <w:proofErr w:type="spellEnd"/>
-      <w:r>
-        <w:t xml:space="preserve"> (specifically for </w:t>
-      </w:r>
-      <w:proofErr w:type="spellStart"/>
-      <w:r>
-        <w:t>dbo</w:t>
-      </w:r>
-      <w:proofErr w:type="spellEnd"/>
-      <w:r>
-        <w:t xml:space="preserve"> user ownership).</w:t>
-      </w:r>
-    </w:p>
-    <w:p>
-      <w:pPr>
-        <w:spacing w:after="0"/>
-      </w:pPr>
-    </w:p>
-    <w:p>
-      <w:pPr>
-        <w:spacing w:after="0"/>
-      </w:pPr>
-      <w:r>
-        <w:t xml:space="preserve">Note that both server custom roles </w:t>
-      </w:r>
-      <w:r>
-        <w:t xml:space="preserve">and database roles are scripted </w:t>
-      </w:r>
-      <w:r>
-        <w:t xml:space="preserve">in the current version, but </w:t>
-      </w:r>
-      <w:r>
-        <w:t>server roles are not available on Azure SQL DB/DW and the fixed roles and permissions might be different or not available on all target platforms. The roles, role membership, role nesting and permissions must be carefully reviewed to ensure permissions granted are what is expected and required.</w:t>
-      </w:r>
-      <w:r>
-        <w:t xml:space="preserve"> </w:t>
-      </w:r>
-    </w:p>
-    <w:p>
-      <w:pPr>
-        <w:spacing w:after="0"/>
-      </w:pPr>
-    </w:p>
-    <w:p>
-      <w:pPr>
-        <w:spacing w:after="0"/>
-      </w:pPr>
-      <w:r>
-        <w:t xml:space="preserve">The script </w:t>
-      </w:r>
-      <w:r>
-        <w:t>also generates statements for moving database permissions</w:t>
-      </w:r>
-      <w:r>
-        <w:t xml:space="preserve"> for both logins/users and </w:t>
-      </w:r>
-      <w:r>
-        <w:t xml:space="preserve">database </w:t>
-      </w:r>
-      <w:r>
-        <w:t>role</w:t>
-      </w:r>
-      <w:r>
-        <w:t>s</w:t>
-      </w:r>
-      <w:r>
-        <w:t xml:space="preserve"> at the </w:t>
-      </w:r>
-      <w:r>
-        <w:t xml:space="preserve">schema, </w:t>
-      </w:r>
-      <w:r>
-        <w:t xml:space="preserve">object and column levels, to the target platform. Permissions </w:t>
-      </w:r>
-      <w:r>
-        <w:t xml:space="preserve">on SQL Server </w:t>
-      </w:r>
-      <w:r>
-        <w:t xml:space="preserve">can be very complicated, so the script has only a partial implementation of moving </w:t>
-      </w:r>
-      <w:r>
-        <w:t xml:space="preserve">all possible </w:t>
-      </w:r>
-      <w:r>
-        <w:t>permissions.</w:t>
-      </w:r>
-      <w:r>
-        <w:t xml:space="preserve"> </w:t>
-      </w:r>
-    </w:p>
-    <w:p>
-      <w:pPr>
-        <w:spacing w:after="0"/>
-      </w:pPr>
-    </w:p>
-    <w:p>
-      <w:pPr>
-        <w:spacing w:after="0"/>
-        <w:rPr>
-          <w:u w:val="single"/>
-        </w:rPr>
-      </w:pPr>
-      <w:bookmarkStart w:id="1" w:name="_Hlk5894765"/>
-      <w:r>
-        <w:rPr>
-          <w:u w:val="single"/>
-        </w:rPr>
-        <w:t>Limitations</w:t>
-      </w:r>
-    </w:p>
-    <w:p>
-      <w:pPr>
-        <w:spacing w:after="0"/>
-      </w:pPr>
-    </w:p>
-    <w:p>
-      <w:pPr>
-        <w:spacing w:after="0"/>
-      </w:pPr>
-      <w:r>
-        <w:t>Note that in the current version, Application roles are not scripted.</w:t>
-      </w:r>
-    </w:p>
-    <w:p>
-      <w:pPr>
-        <w:spacing w:after="0"/>
-      </w:pPr>
-    </w:p>
-    <w:p>
-      <w:pPr>
-        <w:spacing w:after="0"/>
-      </w:pPr>
-      <w:r>
-        <w:t xml:space="preserve">The script does not detect database users in source database(s) that are not properly linked to server logins and does not clean up such users in the target database. If these users own objects in the source database, the script may not be able to provide proper AAD user substitution for these objects (i.e. database role owned by </w:t>
-      </w:r>
-      <w:proofErr w:type="spellStart"/>
-      <w:r>
-        <w:t>mydomain</w:t>
-      </w:r>
-      <w:proofErr w:type="spellEnd"/>
-      <w:r>
-        <w:t xml:space="preserve">\mitch, but there is no login for </w:t>
-      </w:r>
-      <w:proofErr w:type="spellStart"/>
-      <w:r>
-        <w:t>mydomain</w:t>
-      </w:r>
-      <w:proofErr w:type="spellEnd"/>
-      <w:r>
-        <w:t xml:space="preserve">\mitch – the create role statement will be “create role </w:t>
-      </w:r>
-      <w:proofErr w:type="spellStart"/>
-      <w:r>
-        <w:t>myrole</w:t>
-      </w:r>
-      <w:proofErr w:type="spellEnd"/>
-      <w:r>
-        <w:t xml:space="preserve"> authorization [</w:t>
-      </w:r>
-      <w:proofErr w:type="spellStart"/>
-      <w:r>
-        <w:t>mydomain</w:t>
-      </w:r>
-      <w:proofErr w:type="spellEnd"/>
-      <w:r>
         <w:t>\mitch]”, because there is no associated AAD login).</w:t>
       </w:r>
     </w:p>
-    <w:bookmarkEnd w:id="1"/>
+    <w:bookmarkEnd w:id="2"/>
     <w:p>
       <w:pPr>
         <w:spacing w:after="0"/>
@@ -854,8 +875,6 @@
           <w:u w:val="single"/>
         </w:rPr>
       </w:pPr>
-      <w:bookmarkStart w:id="2" w:name="_GoBack"/>
-      <w:bookmarkEnd w:id="2"/>
       <w:r>
         <w:rPr>
           <w:u w:val="single"/>
@@ -963,7 +982,7 @@
 </file>
 
 <file path=word/endnotes.xml><?xml version="1.0" encoding="utf-8"?>
-<w:endnotes xmlns:wpc="http://schemas.microsoft.com/office/word/2010/wordprocessingCanvas" xmlns:cx="http://schemas.microsoft.com/office/drawing/2014/chartex" xmlns:cx1="http://schemas.microsoft.com/office/drawing/2015/9/8/chartex" xmlns:cx2="http://schemas.microsoft.com/office/drawing/2015/10/21/chartex" xmlns:cx3="http://schemas.microsoft.com/office/drawing/2016/5/9/chartex" xmlns:cx4="http://schemas.microsoft.com/office/drawing/2016/5/10/chartex" xmlns:cx5="http://schemas.microsoft.com/office/drawing/2016/5/11/chartex" xmlns:cx6="http://schemas.microsoft.com/office/drawing/2016/5/12/chartex" xmlns:cx7="http://schemas.microsoft.com/office/drawing/2016/5/13/chartex" xmlns:cx8="http://schemas.microsoft.com/office/drawing/2016/5/14/chartex" xmlns:mc="http://schemas.openxmlformats.org/markup-compatibility/2006" xmlns:aink="http://schemas.microsoft.com/office/drawing/2016/ink" xmlns:am3d="http://schemas.microsoft.com/office/drawing/2017/model3d" xmlns:o="urn:schemas-microsoft-com:office:office" xmlns:r="http://schemas.openxmlformats.org/officeDocument/2006/relationships" xmlns:m="http://schemas.openxmlformats.org/officeDocument/2006/math" xmlns:v="urn:schemas-microsoft-com:vml" xmlns:wp14="http://schemas.microsoft.com/office/word/2010/wordprocessingDrawing" xmlns:wp="http://schemas.openxmlformats.org/drawingml/2006/wordprocessingDrawing" xmlns:w10="urn:schemas-microsoft-com:office:word" xmlns:w="http://schemas.openxmlformats.org/wordprocessingml/2006/main" xmlns:w14="http://schemas.microsoft.com/office/word/2010/wordml" xmlns:w15="http://schemas.microsoft.com/office/word/2012/wordml" xmlns:w16cid="http://schemas.microsoft.com/office/word/2016/wordml/cid" xmlns:w16se="http://schemas.microsoft.com/office/word/2015/wordml/symex" xmlns:wpg="http://schemas.microsoft.com/office/word/2010/wordprocessingGroup" xmlns:wpi="http://schemas.microsoft.com/office/word/2010/wordprocessingInk" xmlns:wne="http://schemas.microsoft.com/office/word/2006/wordml" xmlns:wps="http://schemas.microsoft.com/office/word/2010/wordprocessingShape" mc:Ignorable="w14 w15 w16se w16cid wp14">
+<w:endnotes xmlns:wpc="http://schemas.microsoft.com/office/word/2010/wordprocessingCanvas" xmlns:cx="http://schemas.microsoft.com/office/drawing/2014/chartex" xmlns:cx1="http://schemas.microsoft.com/office/drawing/2015/9/8/chartex" xmlns:cx2="http://schemas.microsoft.com/office/drawing/2015/10/21/chartex" xmlns:cx3="http://schemas.microsoft.com/office/drawing/2016/5/9/chartex" xmlns:cx4="http://schemas.microsoft.com/office/drawing/2016/5/10/chartex" xmlns:cx5="http://schemas.microsoft.com/office/drawing/2016/5/11/chartex" xmlns:cx6="http://schemas.microsoft.com/office/drawing/2016/5/12/chartex" xmlns:cx7="http://schemas.microsoft.com/office/drawing/2016/5/13/chartex" xmlns:cx8="http://schemas.microsoft.com/office/drawing/2016/5/14/chartex" xmlns:mc="http://schemas.openxmlformats.org/markup-compatibility/2006" xmlns:aink="http://schemas.microsoft.com/office/drawing/2016/ink" xmlns:am3d="http://schemas.microsoft.com/office/drawing/2017/model3d" xmlns:o="urn:schemas-microsoft-com:office:office" xmlns:r="http://schemas.openxmlformats.org/officeDocument/2006/relationships" xmlns:m="http://schemas.openxmlformats.org/officeDocument/2006/math" xmlns:v="urn:schemas-microsoft-com:vml" xmlns:wp14="http://schemas.microsoft.com/office/word/2010/wordprocessingDrawing" xmlns:wp="http://schemas.openxmlformats.org/drawingml/2006/wordprocessingDrawing" xmlns:w10="urn:schemas-microsoft-com:office:word" xmlns:w="http://schemas.openxmlformats.org/wordprocessingml/2006/main" xmlns:w14="http://schemas.microsoft.com/office/word/2010/wordml" xmlns:w15="http://schemas.microsoft.com/office/word/2012/wordml" xmlns:w16cex="http://schemas.microsoft.com/office/word/2018/wordml/cex" xmlns:w16cid="http://schemas.microsoft.com/office/word/2016/wordml/cid" xmlns:w16="http://schemas.microsoft.com/office/word/2018/wordml" xmlns:w16se="http://schemas.microsoft.com/office/word/2015/wordml/symex" xmlns:wpg="http://schemas.microsoft.com/office/word/2010/wordprocessingGroup" xmlns:wpi="http://schemas.microsoft.com/office/word/2010/wordprocessingInk" xmlns:wne="http://schemas.microsoft.com/office/word/2006/wordml" xmlns:wps="http://schemas.microsoft.com/office/word/2010/wordprocessingShape" mc:Ignorable="w14 w15 w16se w16cid w16 w16cex wp14">
   <w:endnote w:type="separator" w:id="-1">
     <w:p>
       <w:pPr>
@@ -988,7 +1007,7 @@
 </file>
 
 <file path=word/footnotes.xml><?xml version="1.0" encoding="utf-8"?>
-<w:footnotes xmlns:wpc="http://schemas.microsoft.com/office/word/2010/wordprocessingCanvas" xmlns:cx="http://schemas.microsoft.com/office/drawing/2014/chartex" xmlns:cx1="http://schemas.microsoft.com/office/drawing/2015/9/8/chartex" xmlns:cx2="http://schemas.microsoft.com/office/drawing/2015/10/21/chartex" xmlns:cx3="http://schemas.microsoft.com/office/drawing/2016/5/9/chartex" xmlns:cx4="http://schemas.microsoft.com/office/drawing/2016/5/10/chartex" xmlns:cx5="http://schemas.microsoft.com/office/drawing/2016/5/11/chartex" xmlns:cx6="http://schemas.microsoft.com/office/drawing/2016/5/12/chartex" xmlns:cx7="http://schemas.microsoft.com/office/drawing/2016/5/13/chartex" xmlns:cx8="http://schemas.microsoft.com/office/drawing/2016/5/14/chartex" xmlns:mc="http://schemas.openxmlformats.org/markup-compatibility/2006" xmlns:aink="http://schemas.microsoft.com/office/drawing/2016/ink" xmlns:am3d="http://schemas.microsoft.com/office/drawing/2017/model3d" xmlns:o="urn:schemas-microsoft-com:office:office" xmlns:r="http://schemas.openxmlformats.org/officeDocument/2006/relationships" xmlns:m="http://schemas.openxmlformats.org/officeDocument/2006/math" xmlns:v="urn:schemas-microsoft-com:vml" xmlns:wp14="http://schemas.microsoft.com/office/word/2010/wordprocessingDrawing" xmlns:wp="http://schemas.openxmlformats.org/drawingml/2006/wordprocessingDrawing" xmlns:w10="urn:schemas-microsoft-com:office:word" xmlns:w="http://schemas.openxmlformats.org/wordprocessingml/2006/main" xmlns:w14="http://schemas.microsoft.com/office/word/2010/wordml" xmlns:w15="http://schemas.microsoft.com/office/word/2012/wordml" xmlns:w16cid="http://schemas.microsoft.com/office/word/2016/wordml/cid" xmlns:w16se="http://schemas.microsoft.com/office/word/2015/wordml/symex" xmlns:wpg="http://schemas.microsoft.com/office/word/2010/wordprocessingGroup" xmlns:wpi="http://schemas.microsoft.com/office/word/2010/wordprocessingInk" xmlns:wne="http://schemas.microsoft.com/office/word/2006/wordml" xmlns:wps="http://schemas.microsoft.com/office/word/2010/wordprocessingShape" mc:Ignorable="w14 w15 w16se w16cid wp14">
+<w:footnotes xmlns:wpc="http://schemas.microsoft.com/office/word/2010/wordprocessingCanvas" xmlns:cx="http://schemas.microsoft.com/office/drawing/2014/chartex" xmlns:cx1="http://schemas.microsoft.com/office/drawing/2015/9/8/chartex" xmlns:cx2="http://schemas.microsoft.com/office/drawing/2015/10/21/chartex" xmlns:cx3="http://schemas.microsoft.com/office/drawing/2016/5/9/chartex" xmlns:cx4="http://schemas.microsoft.com/office/drawing/2016/5/10/chartex" xmlns:cx5="http://schemas.microsoft.com/office/drawing/2016/5/11/chartex" xmlns:cx6="http://schemas.microsoft.com/office/drawing/2016/5/12/chartex" xmlns:cx7="http://schemas.microsoft.com/office/drawing/2016/5/13/chartex" xmlns:cx8="http://schemas.microsoft.com/office/drawing/2016/5/14/chartex" xmlns:mc="http://schemas.openxmlformats.org/markup-compatibility/2006" xmlns:aink="http://schemas.microsoft.com/office/drawing/2016/ink" xmlns:am3d="http://schemas.microsoft.com/office/drawing/2017/model3d" xmlns:o="urn:schemas-microsoft-com:office:office" xmlns:r="http://schemas.openxmlformats.org/officeDocument/2006/relationships" xmlns:m="http://schemas.openxmlformats.org/officeDocument/2006/math" xmlns:v="urn:schemas-microsoft-com:vml" xmlns:wp14="http://schemas.microsoft.com/office/word/2010/wordprocessingDrawing" xmlns:wp="http://schemas.openxmlformats.org/drawingml/2006/wordprocessingDrawing" xmlns:w10="urn:schemas-microsoft-com:office:word" xmlns:w="http://schemas.openxmlformats.org/wordprocessingml/2006/main" xmlns:w14="http://schemas.microsoft.com/office/word/2010/wordml" xmlns:w15="http://schemas.microsoft.com/office/word/2012/wordml" xmlns:w16cex="http://schemas.microsoft.com/office/word/2018/wordml/cex" xmlns:w16cid="http://schemas.microsoft.com/office/word/2016/wordml/cid" xmlns:w16="http://schemas.microsoft.com/office/word/2018/wordml" xmlns:w16se="http://schemas.microsoft.com/office/word/2015/wordml/symex" xmlns:wpg="http://schemas.microsoft.com/office/word/2010/wordprocessingGroup" xmlns:wpi="http://schemas.microsoft.com/office/word/2010/wordprocessingInk" xmlns:wne="http://schemas.microsoft.com/office/word/2006/wordml" xmlns:wps="http://schemas.microsoft.com/office/word/2010/wordprocessingShape" mc:Ignorable="w14 w15 w16se w16cid w16 w16cex wp14">
   <w:footnote w:type="separator" w:id="-1">
     <w:p>
       <w:pPr>
@@ -1013,7 +1032,7 @@
 </file>
 
 <file path=word/styles.xml><?xml version="1.0" encoding="utf-8"?>
-<w:styles xmlns:mc="http://schemas.openxmlformats.org/markup-compatibility/2006" xmlns:r="http://schemas.openxmlformats.org/officeDocument/2006/relationships" xmlns:w="http://schemas.openxmlformats.org/wordprocessingml/2006/main" xmlns:w14="http://schemas.microsoft.com/office/word/2010/wordml" xmlns:w15="http://schemas.microsoft.com/office/word/2012/wordml" xmlns:w16cid="http://schemas.microsoft.com/office/word/2016/wordml/cid" xmlns:w16se="http://schemas.microsoft.com/office/word/2015/wordml/symex" mc:Ignorable="w14 w15 w16se w16cid">
+<w:styles xmlns:mc="http://schemas.openxmlformats.org/markup-compatibility/2006" xmlns:r="http://schemas.openxmlformats.org/officeDocument/2006/relationships" xmlns:w="http://schemas.openxmlformats.org/wordprocessingml/2006/main" xmlns:w14="http://schemas.microsoft.com/office/word/2010/wordml" xmlns:w15="http://schemas.microsoft.com/office/word/2012/wordml" xmlns:w16cex="http://schemas.microsoft.com/office/word/2018/wordml/cex" xmlns:w16cid="http://schemas.microsoft.com/office/word/2016/wordml/cid" xmlns:w16="http://schemas.microsoft.com/office/word/2018/wordml" xmlns:w16se="http://schemas.microsoft.com/office/word/2015/wordml/symex" mc:Ignorable="w14 w15 w16se w16cid w16 w16cex">
   <w:docDefaults>
     <w:rPrDefault>
       <w:rPr>
@@ -1029,7 +1048,7 @@
       </w:pPr>
     </w:pPrDefault>
   </w:docDefaults>
-  <w:latentStyles w:defLockedState="0" w:defUIPriority="99" w:defSemiHidden="0" w:defUnhideWhenUsed="0" w:defQFormat="0" w:count="376">
+  <w:latentStyles w:defLockedState="0" w:defUIPriority="99" w:defSemiHidden="0" w:defUnhideWhenUsed="0" w:defQFormat="0" w:count="377">
     <w:lsdException w:name="Normal" w:uiPriority="0" w:qFormat="1"/>
     <w:lsdException w:name="heading 1" w:uiPriority="9" w:qFormat="1"/>
     <w:lsdException w:name="heading 2" w:semiHidden="1" w:uiPriority="9" w:unhideWhenUsed="1" w:qFormat="1"/>
@@ -1135,7 +1154,6 @@
     <w:lsdException w:name="HTML Sample" w:semiHidden="1" w:unhideWhenUsed="1"/>
     <w:lsdException w:name="HTML Typewriter" w:semiHidden="1" w:unhideWhenUsed="1"/>
     <w:lsdException w:name="HTML Variable" w:semiHidden="1" w:unhideWhenUsed="1"/>
-    <w:lsdException w:name="Normal Table" w:semiHidden="1" w:unhideWhenUsed="1"/>
     <w:lsdException w:name="annotation subject" w:semiHidden="1" w:unhideWhenUsed="1"/>
     <w:lsdException w:name="No List" w:semiHidden="1" w:unhideWhenUsed="1"/>
     <w:lsdException w:name="Outline List 1" w:semiHidden="1" w:unhideWhenUsed="1"/>
@@ -1182,10 +1200,8 @@
     <w:lsdException w:name="Table Subtle 2" w:semiHidden="1" w:unhideWhenUsed="1"/>
     <w:lsdException w:name="Table Web 1" w:semiHidden="1" w:unhideWhenUsed="1"/>
     <w:lsdException w:name="Table Web 2" w:semiHidden="1" w:unhideWhenUsed="1"/>
-    <w:lsdException w:name="Table Web 3" w:semiHidden="1" w:unhideWhenUsed="1"/>
     <w:lsdException w:name="Balloon Text" w:semiHidden="1" w:unhideWhenUsed="1"/>
     <w:lsdException w:name="Table Grid" w:uiPriority="39"/>
-    <w:lsdException w:name="Table Theme" w:semiHidden="1" w:unhideWhenUsed="1"/>
     <w:lsdException w:name="Placeholder Text" w:semiHidden="1"/>
     <w:lsdException w:name="No Spacing" w:uiPriority="1" w:qFormat="1"/>
     <w:lsdException w:name="Light Shading" w:uiPriority="60"/>
@@ -1406,6 +1422,7 @@
     <w:lsdException w:name="Hashtag" w:semiHidden="1" w:unhideWhenUsed="1"/>
     <w:lsdException w:name="Unresolved Mention" w:semiHidden="1" w:unhideWhenUsed="1"/>
     <w:lsdException w:name="Smart Link" w:semiHidden="1" w:unhideWhenUsed="1"/>
+    <w:lsdException w:name="Smart Link Error" w:semiHidden="1" w:unhideWhenUsed="1"/>
   </w:latentStyles>
   <w:style w:type="paragraph" w:default="1" w:styleId="Normal">
     <w:name w:val="Normal"/>

</xml_diff>